<commit_message>
Documento e vídeo de apresentação do projeto
</commit_message>
<xml_diff>
--- a/Mundo1/MissaoCertificacao/Projeto_Sistema_Bancario.docx
+++ b/Mundo1/MissaoCertificacao/Projeto_Sistema_Bancario.docx
@@ -24,14 +24,6 @@
           <w:sz w:val="36"/>
         </w:rPr>
       </w:pPr>
-      <w:r>
-        <w:rPr>
-          <w:rFonts w:cstheme="minorHAnsi"/>
-          <w:color w:val="595959" w:themeColor="text1" w:themeTint="A6"/>
-          <w:sz w:val="36"/>
-        </w:rPr>
-        <w:t xml:space="preserve">DOCUMENTO </w:t>
-      </w:r>
       <w:r>
         <w:rPr>
           <w:rFonts w:cstheme="minorHAnsi"/>
@@ -7192,15 +7184,6 @@
 </file>
 
 <file path=customXml/item1.xml><?xml version="1.0" encoding="utf-8"?>
-<?mso-contentType ?>
-<FormTemplates xmlns="http://schemas.microsoft.com/sharepoint/v3/contenttype/forms">
-  <Display>DocumentLibraryForm</Display>
-  <Edit>DocumentLibraryForm</Edit>
-  <New>DocumentLibraryForm</New>
-</FormTemplates>
-</file>
-
-<file path=customXml/item2.xml><?xml version="1.0" encoding="utf-8"?>
 <ct:contentTypeSchema xmlns:ct="http://schemas.microsoft.com/office/2006/metadata/contentType" xmlns:ma="http://schemas.microsoft.com/office/2006/metadata/properties/metaAttributes" ct:_="" ma:_="" ma:contentTypeName="Documento" ma:contentTypeID="0x0101003677870CAB770743A9FF72C1E917BBE1" ma:contentTypeVersion="9" ma:contentTypeDescription="Criar um novo documento." ma:contentTypeScope="" ma:versionID="46fb81afbc2b4a35a763b7f2692db537">
   <xsd:schema xmlns:xsd="http://www.w3.org/2001/XMLSchema" xmlns:xs="http://www.w3.org/2001/XMLSchema" xmlns:p="http://schemas.microsoft.com/office/2006/metadata/properties" xmlns:ns2="e4d7c186-57ce-4914-93c8-2b8006cf3ac6" xmlns:ns3="795d763a-f44b-45cf-bfc2-86938ad0a7d2" targetNamespace="http://schemas.microsoft.com/office/2006/metadata/properties" ma:root="true" ma:fieldsID="35df5368dad9554627ff8733ca4c99b0" ns2:_="" ns3:_="">
     <xsd:import namespace="e4d7c186-57ce-4914-93c8-2b8006cf3ac6"/>
@@ -7393,15 +7376,16 @@
 </ct:contentTypeSchema>
 </file>
 
-<file path=customXml/itemProps1.xml><?xml version="1.0" encoding="utf-8"?>
-<ds:datastoreItem xmlns:ds="http://schemas.openxmlformats.org/officeDocument/2006/customXml" ds:itemID="{0E9840D4-CF8B-41EB-8866-123739BF043E}">
-  <ds:schemaRefs>
-    <ds:schemaRef ds:uri="http://schemas.microsoft.com/sharepoint/v3/contenttype/forms"/>
-  </ds:schemaRefs>
-</ds:datastoreItem>
+<file path=customXml/item2.xml><?xml version="1.0" encoding="utf-8"?>
+<?mso-contentType ?>
+<FormTemplates xmlns="http://schemas.microsoft.com/sharepoint/v3/contenttype/forms">
+  <Display>DocumentLibraryForm</Display>
+  <Edit>DocumentLibraryForm</Edit>
+  <New>DocumentLibraryForm</New>
+</FormTemplates>
 </file>
 
-<file path=customXml/itemProps2.xml><?xml version="1.0" encoding="utf-8"?>
+<file path=customXml/itemProps1.xml><?xml version="1.0" encoding="utf-8"?>
 <ds:datastoreItem xmlns:ds="http://schemas.openxmlformats.org/officeDocument/2006/customXml" ds:itemID="{E9330459-3DA9-484F-AE9F-B95441FE0D74}">
   <ds:schemaRefs>
     <ds:schemaRef ds:uri="http://schemas.microsoft.com/office/2006/metadata/contentType"/>
@@ -7418,4 +7402,12 @@
     <ds:schemaRef ds:uri="http://schemas.microsoft.com/internal/obd"/>
   </ds:schemaRefs>
 </ds:datastoreItem>
+</file>
+
+<file path=customXml/itemProps2.xml><?xml version="1.0" encoding="utf-8"?>
+<ds:datastoreItem xmlns:ds="http://schemas.openxmlformats.org/officeDocument/2006/customXml" ds:itemID="{0E9840D4-CF8B-41EB-8866-123739BF043E}">
+  <ds:schemaRefs>
+    <ds:schemaRef ds:uri="http://schemas.microsoft.com/sharepoint/v3/contenttype/forms"/>
+  </ds:schemaRefs>
+</ds:datastoreItem>
 </file>
</xml_diff>